<commit_message>
Aumento da empenagem vertical
</commit_message>
<xml_diff>
--- a/text/parte3/3vistas.docx
+++ b/text/parte3/3vistas.docx
@@ -11,29 +11,44 @@
       <w:pPr>
         <w:ind w:firstLine="0"/>
       </w:pPr>
+      <w:bookmarkStart w:id="0" w:name="_GoBack"/>
+      <w:bookmarkEnd w:id="0"/>
     </w:p>
     <w:p>
       <w:pPr>
         <w:ind w:firstLine="0"/>
       </w:pPr>
-      <w:bookmarkStart w:id="0" w:name="_GoBack"/>
-      <w:r>
+    </w:p>
+    <w:p>
+      <w:pPr>
+        <w:ind w:firstLine="0"/>
+      </w:pPr>
+    </w:p>
+    <w:p>
+      <w:pPr>
+        <w:pStyle w:val="Legenda"/>
         <w:rPr>
           <w:noProof/>
         </w:rPr>
+      </w:pPr>
+    </w:p>
+    <w:p>
+      <w:pPr>
+        <w:pStyle w:val="Legenda"/>
+        <w:rPr>
+          <w:caps/>
+        </w:rPr>
+      </w:pPr>
+      <w:r>
+        <w:rPr>
+          <w:caps/>
+          <w:noProof/>
+        </w:rPr>
         <w:drawing>
-          <wp:anchor distT="0" distB="0" distL="114300" distR="114300" simplePos="0" relativeHeight="251657728" behindDoc="0" locked="0" layoutInCell="1" allowOverlap="1" wp14:anchorId="78013787" wp14:editId="61BC2370">
-            <wp:simplePos x="0" y="0"/>
-            <wp:positionH relativeFrom="column">
-              <wp:posOffset>-3810</wp:posOffset>
-            </wp:positionH>
-            <wp:positionV relativeFrom="paragraph">
-              <wp:posOffset>224790</wp:posOffset>
-            </wp:positionV>
-            <wp:extent cx="5727700" cy="4048125"/>
+          <wp:inline distT="0" distB="0" distL="0" distR="0" wp14:anchorId="2CB6B692" wp14:editId="32D75D11">
+            <wp:extent cx="5838871" cy="6324600"/>
             <wp:effectExtent l="0" t="0" r="0" b="0"/>
-            <wp:wrapSquare wrapText="bothSides"/>
-            <wp:docPr id="1" name="Imagem 1"/>
+            <wp:docPr id="3" name="Imagem 3"/>
             <wp:cNvGraphicFramePr>
               <a:graphicFrameLocks xmlns:a="http://schemas.openxmlformats.org/drawingml/2006/main" noChangeAspect="1"/>
             </wp:cNvGraphicFramePr>
@@ -41,10 +56,12 @@
               <a:graphicData uri="http://schemas.openxmlformats.org/drawingml/2006/picture">
                 <pic:pic xmlns:pic="http://schemas.openxmlformats.org/drawingml/2006/picture">
                   <pic:nvPicPr>
-                    <pic:cNvPr id="1" name=""/>
-                    <pic:cNvPicPr/>
+                    <pic:cNvPr id="0" name="Picture 1"/>
+                    <pic:cNvPicPr>
+                      <a:picLocks noChangeAspect="1" noChangeArrowheads="1"/>
+                    </pic:cNvPicPr>
                   </pic:nvPicPr>
-                  <pic:blipFill rotWithShape="1">
+                  <pic:blipFill>
                     <a:blip r:embed="rId8">
                       <a:extLst>
                         <a:ext uri="{28A0092B-C50C-407E-A947-70E740481C1C}">
@@ -52,131 +69,34 @@
                         </a:ext>
                       </a:extLst>
                     </a:blip>
-                    <a:srcRect l="12070" t="295" r="8565"/>
-                    <a:stretch/>
+                    <a:srcRect/>
+                    <a:stretch>
+                      <a:fillRect/>
+                    </a:stretch>
                   </pic:blipFill>
                   <pic:spPr bwMode="auto">
                     <a:xfrm>
                       <a:off x="0" y="0"/>
-                      <a:ext cx="5727700" cy="4048125"/>
+                      <a:ext cx="5852181" cy="6339017"/>
                     </a:xfrm>
                     <a:prstGeom prst="rect">
                       <a:avLst/>
                     </a:prstGeom>
+                    <a:noFill/>
                     <a:ln>
                       <a:noFill/>
                     </a:ln>
-                    <a:extLst>
-                      <a:ext uri="{53640926-AAD7-44D8-BBD7-CCE9431645EC}">
-                        <a14:shadowObscured xmlns:a14="http://schemas.microsoft.com/office/drawing/2010/main"/>
-                      </a:ext>
-                    </a:extLst>
                   </pic:spPr>
                 </pic:pic>
               </a:graphicData>
             </a:graphic>
-            <wp14:sizeRelH relativeFrom="margin">
-              <wp14:pctWidth>0</wp14:pctWidth>
-            </wp14:sizeRelH>
-            <wp14:sizeRelV relativeFrom="margin">
-              <wp14:pctHeight>0</wp14:pctHeight>
-            </wp14:sizeRelV>
-          </wp:anchor>
-        </w:drawing>
-      </w:r>
-      <w:bookmarkEnd w:id="0"/>
-    </w:p>
-    <w:p>
-      <w:pPr>
-        <w:ind w:firstLine="0"/>
-      </w:pPr>
-    </w:p>
-    <w:p>
-      <w:pPr>
-        <w:pStyle w:val="Legenda"/>
-        <w:rPr>
-          <w:noProof/>
-        </w:rPr>
-      </w:pPr>
-    </w:p>
-    <w:p>
-      <w:pPr>
-        <w:pStyle w:val="Legenda"/>
-        <w:rPr>
-          <w:caps/>
-        </w:rPr>
-      </w:pPr>
-      <w:r>
-        <w:rPr>
-          <w:noProof/>
-        </w:rPr>
-        <w:drawing>
-          <wp:anchor distT="0" distB="0" distL="114300" distR="114300" simplePos="0" relativeHeight="251665920" behindDoc="0" locked="0" layoutInCell="1" allowOverlap="1" wp14:anchorId="1C2A7D12" wp14:editId="250CD2D7">
-            <wp:simplePos x="0" y="0"/>
-            <wp:positionH relativeFrom="column">
-              <wp:posOffset>-3810</wp:posOffset>
-            </wp:positionH>
-            <wp:positionV relativeFrom="paragraph">
-              <wp:posOffset>351155</wp:posOffset>
-            </wp:positionV>
-            <wp:extent cx="5880100" cy="2342515"/>
-            <wp:effectExtent l="0" t="0" r="0" b="0"/>
-            <wp:wrapTopAndBottom/>
-            <wp:docPr id="2" name="Imagem 2"/>
-            <wp:cNvGraphicFramePr>
-              <a:graphicFrameLocks xmlns:a="http://schemas.openxmlformats.org/drawingml/2006/main" noChangeAspect="1"/>
-            </wp:cNvGraphicFramePr>
-            <a:graphic xmlns:a="http://schemas.openxmlformats.org/drawingml/2006/main">
-              <a:graphicData uri="http://schemas.openxmlformats.org/drawingml/2006/picture">
-                <pic:pic xmlns:pic="http://schemas.openxmlformats.org/drawingml/2006/picture">
-                  <pic:nvPicPr>
-                    <pic:cNvPr id="1" name=""/>
-                    <pic:cNvPicPr/>
-                  </pic:nvPicPr>
-                  <pic:blipFill rotWithShape="1">
-                    <a:blip r:embed="rId9">
-                      <a:extLst>
-                        <a:ext uri="{28A0092B-C50C-407E-A947-70E740481C1C}">
-                          <a14:useLocalDpi xmlns:a14="http://schemas.microsoft.com/office/drawing/2010/main" val="0"/>
-                        </a:ext>
-                      </a:extLst>
-                    </a:blip>
-                    <a:srcRect l="11575" t="21172" r="5423" b="20016"/>
-                    <a:stretch/>
-                  </pic:blipFill>
-                  <pic:spPr bwMode="auto">
-                    <a:xfrm>
-                      <a:off x="0" y="0"/>
-                      <a:ext cx="5880100" cy="2342515"/>
-                    </a:xfrm>
-                    <a:prstGeom prst="rect">
-                      <a:avLst/>
-                    </a:prstGeom>
-                    <a:ln>
-                      <a:noFill/>
-                    </a:ln>
-                    <a:extLst>
-                      <a:ext uri="{53640926-AAD7-44D8-BBD7-CCE9431645EC}">
-                        <a14:shadowObscured xmlns:a14="http://schemas.microsoft.com/office/drawing/2010/main"/>
-                      </a:ext>
-                    </a:extLst>
-                  </pic:spPr>
-                </pic:pic>
-              </a:graphicData>
-            </a:graphic>
-            <wp14:sizeRelH relativeFrom="margin">
-              <wp14:pctWidth>0</wp14:pctWidth>
-            </wp14:sizeRelH>
-            <wp14:sizeRelV relativeFrom="margin">
-              <wp14:pctHeight>0</wp14:pctHeight>
-            </wp14:sizeRelV>
-          </wp:anchor>
+          </wp:inline>
         </w:drawing>
       </w:r>
     </w:p>
     <w:sectPr>
-      <w:headerReference w:type="default" r:id="rId10"/>
-      <w:footerReference w:type="default" r:id="rId11"/>
+      <w:headerReference w:type="default" r:id="rId9"/>
+      <w:footerReference w:type="default" r:id="rId10"/>
       <w:type w:val="continuous"/>
       <w:pgSz w:w="11907" w:h="16840" w:code="9"/>
       <w:pgMar w:top="1418" w:right="1134" w:bottom="1418" w:left="1701" w:header="709" w:footer="771" w:gutter="0"/>
@@ -308,7 +228,7 @@
               <w:noProof/>
               <w:lang w:val="pt-BR"/>
             </w:rPr>
-            <w:t>23/6/2018</w:t>
+            <w:t>25/9/2018</w:t>
           </w:r>
           <w:r>
             <w:rPr>
@@ -4374,7 +4294,6 @@
     <w:lsdException w:name="Table Web 2" w:semiHidden="1" w:unhideWhenUsed="1"/>
     <w:lsdException w:name="Table Web 3" w:semiHidden="1" w:unhideWhenUsed="1"/>
     <w:lsdException w:name="Balloon Text" w:semiHidden="1" w:unhideWhenUsed="1"/>
-    <w:lsdException w:name="Table Grid" w:semiHidden="1" w:unhideWhenUsed="1"/>
     <w:lsdException w:name="Table Theme" w:semiHidden="1" w:unhideWhenUsed="1"/>
     <w:lsdException w:name="Placeholder Text" w:semiHidden="1" w:uiPriority="99"/>
     <w:lsdException w:name="No Spacing" w:uiPriority="1" w:qFormat="1"/>
@@ -5281,7 +5200,7 @@
 </file>
 
 <file path=customXml/itemProps1.xml><?xml version="1.0" encoding="utf-8"?>
-<ds:datastoreItem xmlns:ds="http://schemas.openxmlformats.org/officeDocument/2006/customXml" ds:itemID="{2C1F3F54-CCDE-49C3-A831-342FE0A2D766}">
+<ds:datastoreItem xmlns:ds="http://schemas.openxmlformats.org/officeDocument/2006/customXml" ds:itemID="{AA064F93-E0DD-4C2F-9471-8103658F1267}">
   <ds:schemaRefs>
     <ds:schemaRef ds:uri="http://schemas.openxmlformats.org/officeDocument/2006/bibliography"/>
   </ds:schemaRefs>

</xml_diff>